<commit_message>
Final cleanup and security check]
</commit_message>
<xml_diff>
--- a/Scheduling prompt n8n workflow explanation.docx
+++ b/Scheduling prompt n8n workflow explanation.docx
@@ -15,18 +15,18 @@
           <w:noProof/>
         </w:rPr>
         <w:drawing>
-          <wp:anchor distT="0" distB="0" distL="114300" distR="114300" simplePos="0" relativeHeight="251658240" behindDoc="0" locked="0" layoutInCell="1" allowOverlap="1" wp14:anchorId="01A64201" wp14:editId="36692756">
+          <wp:anchor distT="0" distB="0" distL="114300" distR="114300" simplePos="0" relativeHeight="251658240" behindDoc="0" locked="0" layoutInCell="1" allowOverlap="1" wp14:anchorId="01A64201" wp14:editId="5A9D6A9B">
             <wp:simplePos x="0" y="0"/>
             <wp:positionH relativeFrom="column">
-              <wp:posOffset>-488862</wp:posOffset>
+              <wp:posOffset>-490220</wp:posOffset>
             </wp:positionH>
             <wp:positionV relativeFrom="paragraph">
-              <wp:posOffset>188595</wp:posOffset>
+              <wp:posOffset>526</wp:posOffset>
             </wp:positionV>
-            <wp:extent cx="6708140" cy="4193540"/>
+            <wp:extent cx="6705600" cy="4193540"/>
             <wp:effectExtent l="0" t="0" r="0" b="0"/>
             <wp:wrapSquare wrapText="bothSides"/>
-            <wp:docPr id="580668874" name="Picture 1" descr="A screenshot of a computer&#10;&#10;AI-generated content may be incorrect."/>
+            <wp:docPr id="580668874" name="Picture 1"/>
             <wp:cNvGraphicFramePr>
               <a:graphicFrameLocks xmlns:a="http://schemas.openxmlformats.org/drawingml/2006/main" noChangeAspect="1"/>
             </wp:cNvGraphicFramePr>
@@ -34,7 +34,7 @@
               <a:graphicData uri="http://schemas.openxmlformats.org/drawingml/2006/picture">
                 <pic:pic xmlns:pic="http://schemas.openxmlformats.org/drawingml/2006/picture">
                   <pic:nvPicPr>
-                    <pic:cNvPr id="580668874" name="Picture 1" descr="A screenshot of a computer&#10;&#10;AI-generated content may be incorrect."/>
+                    <pic:cNvPr id="580668874" name="Picture 1"/>
                     <pic:cNvPicPr/>
                   </pic:nvPicPr>
                   <pic:blipFill>
@@ -52,7 +52,7 @@
                   <pic:spPr>
                     <a:xfrm>
                       <a:off x="0" y="0"/>
-                      <a:ext cx="6708140" cy="4193540"/>
+                      <a:ext cx="6705600" cy="4193540"/>
                     </a:xfrm>
                     <a:prstGeom prst="rect">
                       <a:avLst/>
@@ -95,18 +95,18 @@
           <w:szCs w:val="21"/>
         </w:rPr>
         <w:drawing>
-          <wp:anchor distT="0" distB="0" distL="114300" distR="114300" simplePos="0" relativeHeight="251659264" behindDoc="0" locked="0" layoutInCell="1" allowOverlap="1" wp14:anchorId="57AC3F7B" wp14:editId="7B16D07A">
+          <wp:anchor distT="0" distB="0" distL="114300" distR="114300" simplePos="0" relativeHeight="251659264" behindDoc="0" locked="0" layoutInCell="1" allowOverlap="1" wp14:anchorId="57AC3F7B" wp14:editId="14B81F4E">
             <wp:simplePos x="0" y="0"/>
             <wp:positionH relativeFrom="column">
-              <wp:posOffset>-339090</wp:posOffset>
+              <wp:posOffset>-342265</wp:posOffset>
             </wp:positionH>
             <wp:positionV relativeFrom="paragraph">
-              <wp:posOffset>4852758</wp:posOffset>
+              <wp:posOffset>659130</wp:posOffset>
             </wp:positionV>
             <wp:extent cx="6282055" cy="3822700"/>
             <wp:effectExtent l="0" t="0" r="4445" b="0"/>
             <wp:wrapSquare wrapText="bothSides"/>
-            <wp:docPr id="53989060" name="Picture 2" descr="A screenshot of a computer&#10;&#10;AI-generated content may be incorrect."/>
+            <wp:docPr id="53989060" name="Picture 2"/>
             <wp:cNvGraphicFramePr>
               <a:graphicFrameLocks xmlns:a="http://schemas.openxmlformats.org/drawingml/2006/main" noChangeAspect="1"/>
             </wp:cNvGraphicFramePr>
@@ -114,10 +114,10 @@
               <a:graphicData uri="http://schemas.openxmlformats.org/drawingml/2006/picture">
                 <pic:pic xmlns:pic="http://schemas.openxmlformats.org/drawingml/2006/picture">
                   <pic:nvPicPr>
-                    <pic:cNvPr id="53989060" name="Picture 2" descr="A screenshot of a computer&#10;&#10;AI-generated content may be incorrect."/>
+                    <pic:cNvPr id="53989060" name="Picture 2"/>
                     <pic:cNvPicPr/>
                   </pic:nvPicPr>
-                  <pic:blipFill rotWithShape="1">
+                  <pic:blipFill>
                     <a:blip r:embed="rId5" cstate="print">
                       <a:extLst>
                         <a:ext uri="{28A0092B-C50C-407E-A947-70E740481C1C}">
@@ -125,7 +125,7 @@
                         </a:ext>
                       </a:extLst>
                     </a:blip>
-                    <a:srcRect b="6271"/>
+                    <a:srcRect t="3097" b="3097"/>
                     <a:stretch>
                       <a:fillRect/>
                     </a:stretch>

</xml_diff>